<commit_message>
Update Project Pc4U  ProjectPlan.docx
</commit_message>
<xml_diff>
--- a/PC4U Website/Project Pc4U  ProjectPlan.docx
+++ b/PC4U Website/Project Pc4U  ProjectPlan.docx
@@ -112,6 +112,8 @@
           <w:numId w:val="2"/>
         </w:numPr>
       </w:pPr>
+      <w:bookmarkStart w:id="0" w:name="_GoBack"/>
+      <w:bookmarkEnd w:id="0"/>
       <w:r>
         <w:t>Home</w:t>
       </w:r>
@@ -127,8 +129,6 @@
       <w:r>
         <w:t>Informatie</w:t>
       </w:r>
-      <w:bookmarkStart w:id="0" w:name="_GoBack"/>
-      <w:bookmarkEnd w:id="0"/>
     </w:p>
     <w:p>
       <w:pPr>
@@ -160,8 +160,947 @@
         <w:ind w:left="1080"/>
       </w:pPr>
       <w:r>
-        <w:t xml:space="preserve">Voor de website zou </w:t>
+        <w:t xml:space="preserve">Voor de website </w:t>
       </w:r>
+      <w:r>
+        <w:t>is een logo ontworpen. Wanneer er extra tijd over zou zijn word de account functie toegevoegd.</w:t>
+      </w:r>
+    </w:p>
+    <w:p>
+      <w:pPr>
+        <w:pStyle w:val="Lijstalinea"/>
+        <w:ind w:left="1080"/>
+      </w:pPr>
+    </w:p>
+    <w:tbl>
+      <w:tblPr>
+        <w:tblpPr w:leftFromText="141" w:rightFromText="141" w:vertAnchor="text" w:horzAnchor="margin" w:tblpY="322"/>
+        <w:tblW w:w="9779" w:type="dxa"/>
+        <w:tblBorders>
+          <w:top w:val="single" w:sz="4" w:space="0" w:color="auto"/>
+          <w:left w:val="single" w:sz="4" w:space="0" w:color="auto"/>
+          <w:bottom w:val="single" w:sz="4" w:space="0" w:color="auto"/>
+          <w:right w:val="single" w:sz="4" w:space="0" w:color="auto"/>
+          <w:insideH w:val="single" w:sz="4" w:space="0" w:color="auto"/>
+          <w:insideV w:val="single" w:sz="4" w:space="0" w:color="auto"/>
+        </w:tblBorders>
+        <w:tblCellMar>
+          <w:left w:w="70" w:type="dxa"/>
+          <w:right w:w="70" w:type="dxa"/>
+        </w:tblCellMar>
+        <w:tblLook w:val="04A0" w:firstRow="1" w:lastRow="0" w:firstColumn="1" w:lastColumn="0" w:noHBand="0" w:noVBand="1"/>
+      </w:tblPr>
+      <w:tblGrid>
+        <w:gridCol w:w="2594"/>
+        <w:gridCol w:w="2139"/>
+        <w:gridCol w:w="946"/>
+        <w:gridCol w:w="1292"/>
+        <w:gridCol w:w="946"/>
+        <w:gridCol w:w="1931"/>
+      </w:tblGrid>
+      <w:tr>
+        <w:trPr>
+          <w:trHeight w:val="513"/>
+        </w:trPr>
+        <w:tc>
+          <w:tcPr>
+            <w:tcW w:w="2594" w:type="dxa"/>
+            <w:shd w:val="clear" w:color="auto" w:fill="auto"/>
+            <w:noWrap/>
+            <w:vAlign w:val="bottom"/>
+            <w:hideMark/>
+          </w:tcPr>
+          <w:p>
+            <w:pPr>
+              <w:spacing w:after="0" w:line="240" w:lineRule="auto"/>
+              <w:rPr>
+                <w:rFonts w:ascii="Calibri" w:eastAsia="Times New Roman" w:hAnsi="Calibri" w:cs="Calibri"/>
+                <w:color w:val="000000"/>
+                <w:lang w:eastAsia="nl-NL"/>
+              </w:rPr>
+            </w:pPr>
+            <w:r>
+              <w:rPr>
+                <w:rFonts w:ascii="Calibri" w:eastAsia="Times New Roman" w:hAnsi="Calibri" w:cs="Calibri"/>
+                <w:color w:val="000000"/>
+                <w:lang w:eastAsia="nl-NL"/>
+              </w:rPr>
+              <w:t>Wat er gedaan moet worden</w:t>
+            </w:r>
+          </w:p>
+        </w:tc>
+        <w:tc>
+          <w:tcPr>
+            <w:tcW w:w="2139" w:type="dxa"/>
+            <w:shd w:val="clear" w:color="auto" w:fill="auto"/>
+            <w:noWrap/>
+            <w:vAlign w:val="bottom"/>
+            <w:hideMark/>
+          </w:tcPr>
+          <w:p>
+            <w:pPr>
+              <w:spacing w:after="0" w:line="240" w:lineRule="auto"/>
+              <w:rPr>
+                <w:rFonts w:ascii="Calibri" w:eastAsia="Times New Roman" w:hAnsi="Calibri" w:cs="Calibri"/>
+                <w:color w:val="000000"/>
+                <w:lang w:eastAsia="nl-NL"/>
+              </w:rPr>
+            </w:pPr>
+            <w:r>
+              <w:rPr>
+                <w:rFonts w:ascii="Calibri" w:eastAsia="Times New Roman" w:hAnsi="Calibri" w:cs="Calibri"/>
+                <w:color w:val="000000"/>
+                <w:lang w:eastAsia="nl-NL"/>
+              </w:rPr>
+              <w:t>Tussen wanneer</w:t>
+            </w:r>
+          </w:p>
+        </w:tc>
+        <w:tc>
+          <w:tcPr>
+            <w:tcW w:w="946" w:type="dxa"/>
+            <w:shd w:val="clear" w:color="auto" w:fill="auto"/>
+            <w:noWrap/>
+            <w:vAlign w:val="bottom"/>
+            <w:hideMark/>
+          </w:tcPr>
+          <w:p>
+            <w:pPr>
+              <w:spacing w:after="0" w:line="240" w:lineRule="auto"/>
+              <w:rPr>
+                <w:rFonts w:ascii="Calibri" w:eastAsia="Times New Roman" w:hAnsi="Calibri" w:cs="Calibri"/>
+                <w:color w:val="000000"/>
+                <w:lang w:eastAsia="nl-NL"/>
+              </w:rPr>
+            </w:pPr>
+            <w:r>
+              <w:rPr>
+                <w:rFonts w:ascii="Calibri" w:eastAsia="Times New Roman" w:hAnsi="Calibri" w:cs="Calibri"/>
+                <w:color w:val="000000"/>
+                <w:lang w:eastAsia="nl-NL"/>
+              </w:rPr>
+              <w:t>Wie</w:t>
+            </w:r>
+          </w:p>
+        </w:tc>
+        <w:tc>
+          <w:tcPr>
+            <w:tcW w:w="1223" w:type="dxa"/>
+            <w:shd w:val="clear" w:color="auto" w:fill="auto"/>
+            <w:noWrap/>
+            <w:vAlign w:val="bottom"/>
+            <w:hideMark/>
+          </w:tcPr>
+          <w:p>
+            <w:pPr>
+              <w:spacing w:after="0" w:line="240" w:lineRule="auto"/>
+              <w:rPr>
+                <w:rFonts w:ascii="Calibri" w:eastAsia="Times New Roman" w:hAnsi="Calibri" w:cs="Calibri"/>
+                <w:color w:val="000000"/>
+                <w:lang w:eastAsia="nl-NL"/>
+              </w:rPr>
+            </w:pPr>
+            <w:r>
+              <w:rPr>
+                <w:rFonts w:ascii="Calibri" w:eastAsia="Times New Roman" w:hAnsi="Calibri" w:cs="Calibri"/>
+                <w:color w:val="000000"/>
+                <w:lang w:eastAsia="nl-NL"/>
+              </w:rPr>
+              <w:t>Fase</w:t>
+            </w:r>
+          </w:p>
+        </w:tc>
+        <w:tc>
+          <w:tcPr>
+            <w:tcW w:w="946" w:type="dxa"/>
+            <w:shd w:val="clear" w:color="auto" w:fill="auto"/>
+            <w:noWrap/>
+            <w:vAlign w:val="bottom"/>
+            <w:hideMark/>
+          </w:tcPr>
+          <w:p>
+            <w:pPr>
+              <w:spacing w:after="0" w:line="240" w:lineRule="auto"/>
+              <w:rPr>
+                <w:rFonts w:ascii="Calibri" w:eastAsia="Times New Roman" w:hAnsi="Calibri" w:cs="Calibri"/>
+                <w:color w:val="000000"/>
+                <w:lang w:eastAsia="nl-NL"/>
+              </w:rPr>
+            </w:pPr>
+            <w:r>
+              <w:rPr>
+                <w:rFonts w:ascii="Calibri" w:eastAsia="Times New Roman" w:hAnsi="Calibri" w:cs="Calibri"/>
+                <w:color w:val="000000"/>
+                <w:lang w:eastAsia="nl-NL"/>
+              </w:rPr>
+              <w:t>Deadline</w:t>
+            </w:r>
+          </w:p>
+        </w:tc>
+        <w:tc>
+          <w:tcPr>
+            <w:tcW w:w="1931" w:type="dxa"/>
+            <w:shd w:val="clear" w:color="auto" w:fill="auto"/>
+            <w:noWrap/>
+            <w:vAlign w:val="bottom"/>
+            <w:hideMark/>
+          </w:tcPr>
+          <w:p>
+            <w:pPr>
+              <w:spacing w:after="0" w:line="240" w:lineRule="auto"/>
+              <w:rPr>
+                <w:rFonts w:ascii="Calibri" w:eastAsia="Times New Roman" w:hAnsi="Calibri" w:cs="Calibri"/>
+                <w:color w:val="000000"/>
+                <w:lang w:eastAsia="nl-NL"/>
+              </w:rPr>
+            </w:pPr>
+            <w:r>
+              <w:rPr>
+                <w:rFonts w:ascii="Calibri" w:eastAsia="Times New Roman" w:hAnsi="Calibri" w:cs="Calibri"/>
+                <w:color w:val="000000"/>
+                <w:lang w:eastAsia="nl-NL"/>
+              </w:rPr>
+              <w:t>Datum Oplevering</w:t>
+            </w:r>
+          </w:p>
+        </w:tc>
+      </w:tr>
+      <w:tr>
+        <w:trPr>
+          <w:trHeight w:val="209"/>
+        </w:trPr>
+        <w:tc>
+          <w:tcPr>
+            <w:tcW w:w="2594" w:type="dxa"/>
+            <w:shd w:val="clear" w:color="auto" w:fill="auto"/>
+            <w:noWrap/>
+            <w:vAlign w:val="bottom"/>
+            <w:hideMark/>
+          </w:tcPr>
+          <w:p>
+            <w:pPr>
+              <w:spacing w:after="0" w:line="240" w:lineRule="auto"/>
+              <w:rPr>
+                <w:rFonts w:ascii="Calibri" w:eastAsia="Times New Roman" w:hAnsi="Calibri" w:cs="Calibri"/>
+                <w:color w:val="000000"/>
+                <w:lang w:eastAsia="nl-NL"/>
+              </w:rPr>
+            </w:pPr>
+            <w:r>
+              <w:rPr>
+                <w:rFonts w:ascii="Calibri" w:eastAsia="Times New Roman" w:hAnsi="Calibri" w:cs="Calibri"/>
+                <w:color w:val="000000"/>
+                <w:lang w:eastAsia="nl-NL"/>
+              </w:rPr>
+              <w:t>Template ontwerp, account</w:t>
+            </w:r>
+          </w:p>
+        </w:tc>
+        <w:tc>
+          <w:tcPr>
+            <w:tcW w:w="2139" w:type="dxa"/>
+            <w:shd w:val="clear" w:color="auto" w:fill="auto"/>
+            <w:noWrap/>
+            <w:vAlign w:val="bottom"/>
+            <w:hideMark/>
+          </w:tcPr>
+          <w:p>
+            <w:pPr>
+              <w:spacing w:after="0" w:line="240" w:lineRule="auto"/>
+              <w:rPr>
+                <w:rFonts w:ascii="Calibri" w:eastAsia="Times New Roman" w:hAnsi="Calibri" w:cs="Calibri"/>
+                <w:color w:val="000000"/>
+                <w:lang w:eastAsia="nl-NL"/>
+              </w:rPr>
+            </w:pPr>
+            <w:r>
+              <w:rPr>
+                <w:rFonts w:ascii="Calibri" w:eastAsia="Times New Roman" w:hAnsi="Calibri" w:cs="Calibri"/>
+                <w:color w:val="000000"/>
+                <w:lang w:eastAsia="nl-NL"/>
+              </w:rPr>
+              <w:t>13 t/m 20 mei</w:t>
+            </w:r>
+          </w:p>
+        </w:tc>
+        <w:tc>
+          <w:tcPr>
+            <w:tcW w:w="946" w:type="dxa"/>
+            <w:shd w:val="clear" w:color="auto" w:fill="auto"/>
+            <w:noWrap/>
+            <w:vAlign w:val="bottom"/>
+            <w:hideMark/>
+          </w:tcPr>
+          <w:p>
+            <w:pPr>
+              <w:spacing w:after="0" w:line="240" w:lineRule="auto"/>
+              <w:rPr>
+                <w:rFonts w:ascii="Calibri" w:eastAsia="Times New Roman" w:hAnsi="Calibri" w:cs="Calibri"/>
+                <w:color w:val="000000"/>
+                <w:lang w:eastAsia="nl-NL"/>
+              </w:rPr>
+            </w:pPr>
+            <w:r>
+              <w:rPr>
+                <w:rFonts w:ascii="Calibri" w:eastAsia="Times New Roman" w:hAnsi="Calibri" w:cs="Calibri"/>
+                <w:color w:val="000000"/>
+                <w:lang w:eastAsia="nl-NL"/>
+              </w:rPr>
+              <w:t>Pepijn</w:t>
+            </w:r>
+          </w:p>
+        </w:tc>
+        <w:tc>
+          <w:tcPr>
+            <w:tcW w:w="1223" w:type="dxa"/>
+            <w:shd w:val="clear" w:color="auto" w:fill="auto"/>
+            <w:noWrap/>
+            <w:vAlign w:val="bottom"/>
+            <w:hideMark/>
+          </w:tcPr>
+          <w:p>
+            <w:pPr>
+              <w:spacing w:after="0" w:line="240" w:lineRule="auto"/>
+              <w:rPr>
+                <w:rFonts w:ascii="Calibri" w:eastAsia="Times New Roman" w:hAnsi="Calibri" w:cs="Calibri"/>
+                <w:color w:val="000000"/>
+                <w:lang w:eastAsia="nl-NL"/>
+              </w:rPr>
+            </w:pPr>
+            <w:r>
+              <w:rPr>
+                <w:rFonts w:ascii="Calibri" w:eastAsia="Times New Roman" w:hAnsi="Calibri" w:cs="Calibri"/>
+                <w:color w:val="000000"/>
+                <w:lang w:eastAsia="nl-NL"/>
+              </w:rPr>
+              <w:t>Bouw</w:t>
+            </w:r>
+          </w:p>
+        </w:tc>
+        <w:tc>
+          <w:tcPr>
+            <w:tcW w:w="946" w:type="dxa"/>
+            <w:shd w:val="clear" w:color="auto" w:fill="auto"/>
+            <w:noWrap/>
+            <w:vAlign w:val="bottom"/>
+            <w:hideMark/>
+          </w:tcPr>
+          <w:p>
+            <w:pPr>
+              <w:spacing w:after="0" w:line="240" w:lineRule="auto"/>
+              <w:rPr>
+                <w:rFonts w:ascii="Calibri" w:eastAsia="Times New Roman" w:hAnsi="Calibri" w:cs="Calibri"/>
+                <w:color w:val="000000"/>
+                <w:lang w:eastAsia="nl-NL"/>
+              </w:rPr>
+            </w:pPr>
+          </w:p>
+        </w:tc>
+        <w:tc>
+          <w:tcPr>
+            <w:tcW w:w="1931" w:type="dxa"/>
+            <w:shd w:val="clear" w:color="auto" w:fill="auto"/>
+            <w:noWrap/>
+            <w:vAlign w:val="bottom"/>
+            <w:hideMark/>
+          </w:tcPr>
+          <w:p>
+            <w:pPr>
+              <w:spacing w:after="0" w:line="240" w:lineRule="auto"/>
+              <w:rPr>
+                <w:rFonts w:ascii="Times New Roman" w:eastAsia="Times New Roman" w:hAnsi="Times New Roman" w:cs="Times New Roman"/>
+                <w:sz w:val="20"/>
+                <w:szCs w:val="20"/>
+                <w:lang w:eastAsia="nl-NL"/>
+              </w:rPr>
+            </w:pPr>
+          </w:p>
+        </w:tc>
+      </w:tr>
+      <w:tr>
+        <w:trPr>
+          <w:trHeight w:val="209"/>
+        </w:trPr>
+        <w:tc>
+          <w:tcPr>
+            <w:tcW w:w="2594" w:type="dxa"/>
+            <w:shd w:val="clear" w:color="auto" w:fill="auto"/>
+            <w:noWrap/>
+            <w:vAlign w:val="bottom"/>
+            <w:hideMark/>
+          </w:tcPr>
+          <w:p>
+            <w:pPr>
+              <w:spacing w:after="0" w:line="240" w:lineRule="auto"/>
+              <w:rPr>
+                <w:rFonts w:ascii="Calibri" w:eastAsia="Times New Roman" w:hAnsi="Calibri" w:cs="Calibri"/>
+                <w:color w:val="000000"/>
+                <w:lang w:eastAsia="nl-NL"/>
+              </w:rPr>
+            </w:pPr>
+            <w:proofErr w:type="spellStart"/>
+            <w:r>
+              <w:rPr>
+                <w:rFonts w:ascii="Calibri" w:eastAsia="Times New Roman" w:hAnsi="Calibri" w:cs="Calibri"/>
+                <w:color w:val="000000"/>
+                <w:lang w:eastAsia="nl-NL"/>
+              </w:rPr>
+              <w:t>Repaties</w:t>
+            </w:r>
+            <w:proofErr w:type="spellEnd"/>
+            <w:r>
+              <w:rPr>
+                <w:rFonts w:ascii="Calibri" w:eastAsia="Times New Roman" w:hAnsi="Calibri" w:cs="Calibri"/>
+                <w:color w:val="000000"/>
+                <w:lang w:eastAsia="nl-NL"/>
+              </w:rPr>
+              <w:t xml:space="preserve"> pagina</w:t>
+            </w:r>
+          </w:p>
+        </w:tc>
+        <w:tc>
+          <w:tcPr>
+            <w:tcW w:w="2139" w:type="dxa"/>
+            <w:shd w:val="clear" w:color="auto" w:fill="auto"/>
+            <w:noWrap/>
+            <w:vAlign w:val="bottom"/>
+            <w:hideMark/>
+          </w:tcPr>
+          <w:p>
+            <w:pPr>
+              <w:spacing w:after="0" w:line="240" w:lineRule="auto"/>
+              <w:rPr>
+                <w:rFonts w:ascii="Calibri" w:eastAsia="Times New Roman" w:hAnsi="Calibri" w:cs="Calibri"/>
+                <w:color w:val="000000"/>
+                <w:lang w:eastAsia="nl-NL"/>
+              </w:rPr>
+            </w:pPr>
+          </w:p>
+        </w:tc>
+        <w:tc>
+          <w:tcPr>
+            <w:tcW w:w="946" w:type="dxa"/>
+            <w:shd w:val="clear" w:color="auto" w:fill="auto"/>
+            <w:noWrap/>
+            <w:vAlign w:val="bottom"/>
+            <w:hideMark/>
+          </w:tcPr>
+          <w:p>
+            <w:pPr>
+              <w:spacing w:after="0" w:line="240" w:lineRule="auto"/>
+              <w:rPr>
+                <w:rFonts w:ascii="Calibri" w:eastAsia="Times New Roman" w:hAnsi="Calibri" w:cs="Calibri"/>
+                <w:color w:val="000000"/>
+                <w:lang w:eastAsia="nl-NL"/>
+              </w:rPr>
+            </w:pPr>
+            <w:r>
+              <w:rPr>
+                <w:rFonts w:ascii="Calibri" w:eastAsia="Times New Roman" w:hAnsi="Calibri" w:cs="Calibri"/>
+                <w:color w:val="000000"/>
+                <w:lang w:eastAsia="nl-NL"/>
+              </w:rPr>
+              <w:t>Nils</w:t>
+            </w:r>
+          </w:p>
+        </w:tc>
+        <w:tc>
+          <w:tcPr>
+            <w:tcW w:w="1223" w:type="dxa"/>
+            <w:shd w:val="clear" w:color="auto" w:fill="auto"/>
+            <w:noWrap/>
+            <w:vAlign w:val="bottom"/>
+            <w:hideMark/>
+          </w:tcPr>
+          <w:p>
+            <w:pPr>
+              <w:spacing w:after="0" w:line="240" w:lineRule="auto"/>
+              <w:rPr>
+                <w:rFonts w:ascii="Calibri" w:eastAsia="Times New Roman" w:hAnsi="Calibri" w:cs="Calibri"/>
+                <w:color w:val="000000"/>
+                <w:lang w:eastAsia="nl-NL"/>
+              </w:rPr>
+            </w:pPr>
+          </w:p>
+        </w:tc>
+        <w:tc>
+          <w:tcPr>
+            <w:tcW w:w="946" w:type="dxa"/>
+            <w:shd w:val="clear" w:color="auto" w:fill="auto"/>
+            <w:noWrap/>
+            <w:vAlign w:val="bottom"/>
+            <w:hideMark/>
+          </w:tcPr>
+          <w:p>
+            <w:pPr>
+              <w:spacing w:after="0" w:line="240" w:lineRule="auto"/>
+              <w:rPr>
+                <w:rFonts w:ascii="Times New Roman" w:eastAsia="Times New Roman" w:hAnsi="Times New Roman" w:cs="Times New Roman"/>
+                <w:sz w:val="20"/>
+                <w:szCs w:val="20"/>
+                <w:lang w:eastAsia="nl-NL"/>
+              </w:rPr>
+            </w:pPr>
+          </w:p>
+        </w:tc>
+        <w:tc>
+          <w:tcPr>
+            <w:tcW w:w="1931" w:type="dxa"/>
+            <w:shd w:val="clear" w:color="auto" w:fill="auto"/>
+            <w:noWrap/>
+            <w:vAlign w:val="bottom"/>
+            <w:hideMark/>
+          </w:tcPr>
+          <w:p>
+            <w:pPr>
+              <w:spacing w:after="0" w:line="240" w:lineRule="auto"/>
+              <w:rPr>
+                <w:rFonts w:ascii="Times New Roman" w:eastAsia="Times New Roman" w:hAnsi="Times New Roman" w:cs="Times New Roman"/>
+                <w:sz w:val="20"/>
+                <w:szCs w:val="20"/>
+                <w:lang w:eastAsia="nl-NL"/>
+              </w:rPr>
+            </w:pPr>
+          </w:p>
+        </w:tc>
+      </w:tr>
+      <w:tr>
+        <w:trPr>
+          <w:trHeight w:val="209"/>
+        </w:trPr>
+        <w:tc>
+          <w:tcPr>
+            <w:tcW w:w="2594" w:type="dxa"/>
+            <w:shd w:val="clear" w:color="auto" w:fill="auto"/>
+            <w:noWrap/>
+            <w:vAlign w:val="bottom"/>
+            <w:hideMark/>
+          </w:tcPr>
+          <w:p>
+            <w:pPr>
+              <w:spacing w:after="0" w:line="240" w:lineRule="auto"/>
+              <w:rPr>
+                <w:rFonts w:ascii="Calibri" w:eastAsia="Times New Roman" w:hAnsi="Calibri" w:cs="Calibri"/>
+                <w:color w:val="000000"/>
+                <w:lang w:eastAsia="nl-NL"/>
+              </w:rPr>
+            </w:pPr>
+            <w:r>
+              <w:rPr>
+                <w:rFonts w:ascii="Calibri" w:eastAsia="Times New Roman" w:hAnsi="Calibri" w:cs="Calibri"/>
+                <w:color w:val="000000"/>
+                <w:lang w:eastAsia="nl-NL"/>
+              </w:rPr>
+              <w:t>Logo Ontwerpen</w:t>
+            </w:r>
+          </w:p>
+        </w:tc>
+        <w:tc>
+          <w:tcPr>
+            <w:tcW w:w="2139" w:type="dxa"/>
+            <w:shd w:val="clear" w:color="auto" w:fill="auto"/>
+            <w:noWrap/>
+            <w:vAlign w:val="bottom"/>
+            <w:hideMark/>
+          </w:tcPr>
+          <w:p>
+            <w:pPr>
+              <w:spacing w:after="0" w:line="240" w:lineRule="auto"/>
+              <w:rPr>
+                <w:rFonts w:ascii="Calibri" w:eastAsia="Times New Roman" w:hAnsi="Calibri" w:cs="Calibri"/>
+                <w:color w:val="000000"/>
+                <w:lang w:eastAsia="nl-NL"/>
+              </w:rPr>
+            </w:pPr>
+            <w:r>
+              <w:rPr>
+                <w:rFonts w:ascii="Calibri" w:eastAsia="Times New Roman" w:hAnsi="Calibri" w:cs="Calibri"/>
+                <w:color w:val="000000"/>
+                <w:lang w:eastAsia="nl-NL"/>
+              </w:rPr>
+              <w:t>6 t/m 13 mei</w:t>
+            </w:r>
+          </w:p>
+        </w:tc>
+        <w:tc>
+          <w:tcPr>
+            <w:tcW w:w="946" w:type="dxa"/>
+            <w:shd w:val="clear" w:color="auto" w:fill="auto"/>
+            <w:noWrap/>
+            <w:vAlign w:val="bottom"/>
+            <w:hideMark/>
+          </w:tcPr>
+          <w:p>
+            <w:pPr>
+              <w:spacing w:after="0" w:line="240" w:lineRule="auto"/>
+              <w:rPr>
+                <w:rFonts w:ascii="Calibri" w:eastAsia="Times New Roman" w:hAnsi="Calibri" w:cs="Calibri"/>
+                <w:color w:val="000000"/>
+                <w:lang w:eastAsia="nl-NL"/>
+              </w:rPr>
+            </w:pPr>
+            <w:r>
+              <w:rPr>
+                <w:rFonts w:ascii="Calibri" w:eastAsia="Times New Roman" w:hAnsi="Calibri" w:cs="Calibri"/>
+                <w:color w:val="000000"/>
+                <w:lang w:eastAsia="nl-NL"/>
+              </w:rPr>
+              <w:t>Ewan</w:t>
+            </w:r>
+          </w:p>
+        </w:tc>
+        <w:tc>
+          <w:tcPr>
+            <w:tcW w:w="1223" w:type="dxa"/>
+            <w:shd w:val="clear" w:color="auto" w:fill="auto"/>
+            <w:noWrap/>
+            <w:vAlign w:val="bottom"/>
+            <w:hideMark/>
+          </w:tcPr>
+          <w:p>
+            <w:pPr>
+              <w:spacing w:after="0" w:line="240" w:lineRule="auto"/>
+              <w:rPr>
+                <w:rFonts w:ascii="Calibri" w:eastAsia="Times New Roman" w:hAnsi="Calibri" w:cs="Calibri"/>
+                <w:color w:val="000000"/>
+                <w:lang w:eastAsia="nl-NL"/>
+              </w:rPr>
+            </w:pPr>
+            <w:r>
+              <w:rPr>
+                <w:rFonts w:ascii="Calibri" w:eastAsia="Times New Roman" w:hAnsi="Calibri" w:cs="Calibri"/>
+                <w:color w:val="000000"/>
+                <w:lang w:eastAsia="nl-NL"/>
+              </w:rPr>
+              <w:t>Goedkeuring</w:t>
+            </w:r>
+          </w:p>
+        </w:tc>
+        <w:tc>
+          <w:tcPr>
+            <w:tcW w:w="946" w:type="dxa"/>
+            <w:shd w:val="clear" w:color="auto" w:fill="auto"/>
+            <w:noWrap/>
+            <w:vAlign w:val="bottom"/>
+            <w:hideMark/>
+          </w:tcPr>
+          <w:p>
+            <w:pPr>
+              <w:spacing w:after="0" w:line="240" w:lineRule="auto"/>
+              <w:jc w:val="right"/>
+              <w:rPr>
+                <w:rFonts w:ascii="Calibri" w:eastAsia="Times New Roman" w:hAnsi="Calibri" w:cs="Calibri"/>
+                <w:color w:val="000000"/>
+                <w:lang w:eastAsia="nl-NL"/>
+              </w:rPr>
+            </w:pPr>
+            <w:r>
+              <w:rPr>
+                <w:rFonts w:ascii="Calibri" w:eastAsia="Times New Roman" w:hAnsi="Calibri" w:cs="Calibri"/>
+                <w:color w:val="000000"/>
+                <w:lang w:eastAsia="nl-NL"/>
+              </w:rPr>
+              <w:t>20-mei</w:t>
+            </w:r>
+          </w:p>
+        </w:tc>
+        <w:tc>
+          <w:tcPr>
+            <w:tcW w:w="1931" w:type="dxa"/>
+            <w:shd w:val="clear" w:color="auto" w:fill="auto"/>
+            <w:noWrap/>
+            <w:vAlign w:val="bottom"/>
+            <w:hideMark/>
+          </w:tcPr>
+          <w:p>
+            <w:pPr>
+              <w:spacing w:after="0" w:line="240" w:lineRule="auto"/>
+              <w:jc w:val="right"/>
+              <w:rPr>
+                <w:rFonts w:ascii="Calibri" w:eastAsia="Times New Roman" w:hAnsi="Calibri" w:cs="Calibri"/>
+                <w:color w:val="000000"/>
+                <w:lang w:eastAsia="nl-NL"/>
+              </w:rPr>
+            </w:pPr>
+          </w:p>
+        </w:tc>
+      </w:tr>
+      <w:tr>
+        <w:trPr>
+          <w:trHeight w:val="209"/>
+        </w:trPr>
+        <w:tc>
+          <w:tcPr>
+            <w:tcW w:w="2594" w:type="dxa"/>
+            <w:shd w:val="clear" w:color="auto" w:fill="auto"/>
+            <w:noWrap/>
+            <w:vAlign w:val="bottom"/>
+            <w:hideMark/>
+          </w:tcPr>
+          <w:p>
+            <w:pPr>
+              <w:spacing w:after="0" w:line="240" w:lineRule="auto"/>
+              <w:rPr>
+                <w:rFonts w:ascii="Calibri" w:eastAsia="Times New Roman" w:hAnsi="Calibri" w:cs="Calibri"/>
+                <w:color w:val="000000"/>
+                <w:lang w:eastAsia="nl-NL"/>
+              </w:rPr>
+            </w:pPr>
+            <w:r>
+              <w:rPr>
+                <w:rFonts w:ascii="Calibri" w:eastAsia="Times New Roman" w:hAnsi="Calibri" w:cs="Calibri"/>
+                <w:color w:val="000000"/>
+                <w:lang w:eastAsia="nl-NL"/>
+              </w:rPr>
+              <w:t>Home pagina</w:t>
+            </w:r>
+          </w:p>
+        </w:tc>
+        <w:tc>
+          <w:tcPr>
+            <w:tcW w:w="2139" w:type="dxa"/>
+            <w:shd w:val="clear" w:color="auto" w:fill="auto"/>
+            <w:noWrap/>
+            <w:vAlign w:val="bottom"/>
+            <w:hideMark/>
+          </w:tcPr>
+          <w:p>
+            <w:pPr>
+              <w:spacing w:after="0" w:line="240" w:lineRule="auto"/>
+              <w:rPr>
+                <w:rFonts w:ascii="Calibri" w:eastAsia="Times New Roman" w:hAnsi="Calibri" w:cs="Calibri"/>
+                <w:color w:val="000000"/>
+                <w:lang w:eastAsia="nl-NL"/>
+              </w:rPr>
+            </w:pPr>
+          </w:p>
+        </w:tc>
+        <w:tc>
+          <w:tcPr>
+            <w:tcW w:w="946" w:type="dxa"/>
+            <w:shd w:val="clear" w:color="auto" w:fill="auto"/>
+            <w:noWrap/>
+            <w:vAlign w:val="bottom"/>
+            <w:hideMark/>
+          </w:tcPr>
+          <w:p>
+            <w:pPr>
+              <w:spacing w:after="0" w:line="240" w:lineRule="auto"/>
+              <w:rPr>
+                <w:rFonts w:ascii="Calibri" w:eastAsia="Times New Roman" w:hAnsi="Calibri" w:cs="Calibri"/>
+                <w:color w:val="000000"/>
+                <w:lang w:eastAsia="nl-NL"/>
+              </w:rPr>
+            </w:pPr>
+            <w:proofErr w:type="spellStart"/>
+            <w:r>
+              <w:rPr>
+                <w:rFonts w:ascii="Calibri" w:eastAsia="Times New Roman" w:hAnsi="Calibri" w:cs="Calibri"/>
+                <w:color w:val="000000"/>
+                <w:lang w:eastAsia="nl-NL"/>
+              </w:rPr>
+              <w:t>Abdella</w:t>
+            </w:r>
+            <w:proofErr w:type="spellEnd"/>
+          </w:p>
+        </w:tc>
+        <w:tc>
+          <w:tcPr>
+            <w:tcW w:w="1223" w:type="dxa"/>
+            <w:shd w:val="clear" w:color="auto" w:fill="auto"/>
+            <w:noWrap/>
+            <w:vAlign w:val="bottom"/>
+            <w:hideMark/>
+          </w:tcPr>
+          <w:p>
+            <w:pPr>
+              <w:spacing w:after="0" w:line="240" w:lineRule="auto"/>
+              <w:rPr>
+                <w:rFonts w:ascii="Calibri" w:eastAsia="Times New Roman" w:hAnsi="Calibri" w:cs="Calibri"/>
+                <w:color w:val="000000"/>
+                <w:lang w:eastAsia="nl-NL"/>
+              </w:rPr>
+            </w:pPr>
+          </w:p>
+        </w:tc>
+        <w:tc>
+          <w:tcPr>
+            <w:tcW w:w="946" w:type="dxa"/>
+            <w:shd w:val="clear" w:color="auto" w:fill="auto"/>
+            <w:noWrap/>
+            <w:vAlign w:val="bottom"/>
+            <w:hideMark/>
+          </w:tcPr>
+          <w:p>
+            <w:pPr>
+              <w:spacing w:after="0" w:line="240" w:lineRule="auto"/>
+              <w:rPr>
+                <w:rFonts w:ascii="Times New Roman" w:eastAsia="Times New Roman" w:hAnsi="Times New Roman" w:cs="Times New Roman"/>
+                <w:sz w:val="20"/>
+                <w:szCs w:val="20"/>
+                <w:lang w:eastAsia="nl-NL"/>
+              </w:rPr>
+            </w:pPr>
+          </w:p>
+        </w:tc>
+        <w:tc>
+          <w:tcPr>
+            <w:tcW w:w="1931" w:type="dxa"/>
+            <w:shd w:val="clear" w:color="auto" w:fill="auto"/>
+            <w:noWrap/>
+            <w:vAlign w:val="bottom"/>
+            <w:hideMark/>
+          </w:tcPr>
+          <w:p>
+            <w:pPr>
+              <w:spacing w:after="0" w:line="240" w:lineRule="auto"/>
+              <w:rPr>
+                <w:rFonts w:ascii="Times New Roman" w:eastAsia="Times New Roman" w:hAnsi="Times New Roman" w:cs="Times New Roman"/>
+                <w:sz w:val="20"/>
+                <w:szCs w:val="20"/>
+                <w:lang w:eastAsia="nl-NL"/>
+              </w:rPr>
+            </w:pPr>
+          </w:p>
+        </w:tc>
+      </w:tr>
+      <w:tr>
+        <w:trPr>
+          <w:trHeight w:val="209"/>
+        </w:trPr>
+        <w:tc>
+          <w:tcPr>
+            <w:tcW w:w="2594" w:type="dxa"/>
+            <w:shd w:val="clear" w:color="auto" w:fill="auto"/>
+            <w:noWrap/>
+            <w:vAlign w:val="bottom"/>
+            <w:hideMark/>
+          </w:tcPr>
+          <w:p>
+            <w:pPr>
+              <w:spacing w:after="0" w:line="240" w:lineRule="auto"/>
+              <w:rPr>
+                <w:rFonts w:ascii="Times New Roman" w:eastAsia="Times New Roman" w:hAnsi="Times New Roman" w:cs="Times New Roman"/>
+                <w:sz w:val="20"/>
+                <w:szCs w:val="20"/>
+                <w:lang w:eastAsia="nl-NL"/>
+              </w:rPr>
+            </w:pPr>
+          </w:p>
+        </w:tc>
+        <w:tc>
+          <w:tcPr>
+            <w:tcW w:w="2139" w:type="dxa"/>
+            <w:shd w:val="clear" w:color="auto" w:fill="auto"/>
+            <w:noWrap/>
+            <w:vAlign w:val="bottom"/>
+            <w:hideMark/>
+          </w:tcPr>
+          <w:p>
+            <w:pPr>
+              <w:spacing w:after="0" w:line="240" w:lineRule="auto"/>
+              <w:rPr>
+                <w:rFonts w:ascii="Times New Roman" w:eastAsia="Times New Roman" w:hAnsi="Times New Roman" w:cs="Times New Roman"/>
+                <w:sz w:val="20"/>
+                <w:szCs w:val="20"/>
+                <w:lang w:eastAsia="nl-NL"/>
+              </w:rPr>
+            </w:pPr>
+          </w:p>
+        </w:tc>
+        <w:tc>
+          <w:tcPr>
+            <w:tcW w:w="946" w:type="dxa"/>
+            <w:shd w:val="clear" w:color="auto" w:fill="auto"/>
+            <w:noWrap/>
+            <w:vAlign w:val="bottom"/>
+            <w:hideMark/>
+          </w:tcPr>
+          <w:p>
+            <w:pPr>
+              <w:spacing w:after="0" w:line="240" w:lineRule="auto"/>
+              <w:rPr>
+                <w:rFonts w:ascii="Times New Roman" w:eastAsia="Times New Roman" w:hAnsi="Times New Roman" w:cs="Times New Roman"/>
+                <w:sz w:val="20"/>
+                <w:szCs w:val="20"/>
+                <w:lang w:eastAsia="nl-NL"/>
+              </w:rPr>
+            </w:pPr>
+          </w:p>
+        </w:tc>
+        <w:tc>
+          <w:tcPr>
+            <w:tcW w:w="1223" w:type="dxa"/>
+            <w:shd w:val="clear" w:color="auto" w:fill="auto"/>
+            <w:noWrap/>
+            <w:vAlign w:val="bottom"/>
+            <w:hideMark/>
+          </w:tcPr>
+          <w:p>
+            <w:pPr>
+              <w:spacing w:after="0" w:line="240" w:lineRule="auto"/>
+              <w:rPr>
+                <w:rFonts w:ascii="Times New Roman" w:eastAsia="Times New Roman" w:hAnsi="Times New Roman" w:cs="Times New Roman"/>
+                <w:sz w:val="20"/>
+                <w:szCs w:val="20"/>
+                <w:lang w:eastAsia="nl-NL"/>
+              </w:rPr>
+            </w:pPr>
+          </w:p>
+        </w:tc>
+        <w:tc>
+          <w:tcPr>
+            <w:tcW w:w="946" w:type="dxa"/>
+            <w:shd w:val="clear" w:color="auto" w:fill="auto"/>
+            <w:noWrap/>
+            <w:vAlign w:val="bottom"/>
+            <w:hideMark/>
+          </w:tcPr>
+          <w:p>
+            <w:pPr>
+              <w:spacing w:after="0" w:line="240" w:lineRule="auto"/>
+              <w:rPr>
+                <w:rFonts w:ascii="Times New Roman" w:eastAsia="Times New Roman" w:hAnsi="Times New Roman" w:cs="Times New Roman"/>
+                <w:sz w:val="20"/>
+                <w:szCs w:val="20"/>
+                <w:lang w:eastAsia="nl-NL"/>
+              </w:rPr>
+            </w:pPr>
+          </w:p>
+        </w:tc>
+        <w:tc>
+          <w:tcPr>
+            <w:tcW w:w="1931" w:type="dxa"/>
+            <w:shd w:val="clear" w:color="auto" w:fill="auto"/>
+            <w:noWrap/>
+            <w:vAlign w:val="bottom"/>
+            <w:hideMark/>
+          </w:tcPr>
+          <w:p>
+            <w:pPr>
+              <w:spacing w:after="0" w:line="240" w:lineRule="auto"/>
+              <w:rPr>
+                <w:rFonts w:ascii="Times New Roman" w:eastAsia="Times New Roman" w:hAnsi="Times New Roman" w:cs="Times New Roman"/>
+                <w:sz w:val="20"/>
+                <w:szCs w:val="20"/>
+                <w:lang w:eastAsia="nl-NL"/>
+              </w:rPr>
+            </w:pPr>
+          </w:p>
+        </w:tc>
+      </w:tr>
+    </w:tbl>
+    <w:p>
+      <w:pPr>
+        <w:pStyle w:val="Lijstalinea"/>
+        <w:ind w:left="1080"/>
+      </w:pPr>
+    </w:p>
+    <w:p>
+      <w:pPr>
+        <w:pStyle w:val="Lijstalinea"/>
+        <w:ind w:left="1080"/>
+      </w:pPr>
     </w:p>
     <w:sectPr>
       <w:headerReference w:type="default" r:id="rId8"/>

</xml_diff>